<commit_message>
Modification done on the practice page
</commit_message>
<xml_diff>
--- a/TrainingDoc/Session 002 Java app usees datatypes and variables.docx
+++ b/TrainingDoc/Session 002 Java app usees datatypes and variables.docx
@@ -494,7 +494,72 @@
       </w:r>
     </w:p>
     <w:p/>
-    <w:p/>
+    <w:p>
+      <w:r>
+        <w:object w:dxaOrig="1543" w:dyaOrig="991" w14:anchorId="5B88402D">
+          <v:shapetype id="_x0000_t75" coordsize="21600,21600" o:spt="75" o:preferrelative="t" path="m@4@5l@4@11@9@11@9@5xe" filled="f" stroked="f">
+            <v:stroke joinstyle="miter"/>
+            <v:formulas>
+              <v:f eqn="if lineDrawn pixelLineWidth 0"/>
+              <v:f eqn="sum @0 1 0"/>
+              <v:f eqn="sum 0 0 @1"/>
+              <v:f eqn="prod @2 1 2"/>
+              <v:f eqn="prod @3 21600 pixelWidth"/>
+              <v:f eqn="prod @3 21600 pixelHeight"/>
+              <v:f eqn="sum @0 0 1"/>
+              <v:f eqn="prod @6 1 2"/>
+              <v:f eqn="prod @7 21600 pixelWidth"/>
+              <v:f eqn="sum @8 21600 0"/>
+              <v:f eqn="prod @7 21600 pixelHeight"/>
+              <v:f eqn="sum @10 21600 0"/>
+            </v:formulas>
+            <v:path o:extrusionok="f" gradientshapeok="t" o:connecttype="rect"/>
+            <o:lock v:ext="edit" aspectratio="t"/>
+          </v:shapetype>
+          <v:shape id="_x0000_i1025" type="#_x0000_t75" style="width:77.25pt;height:49.5pt" o:ole="">
+            <v:imagedata r:id="rId9" o:title=""/>
+          </v:shape>
+          <o:OLEObject Type="Embed" ProgID="Package" ShapeID="_x0000_i1025" DrawAspect="Icon" ObjectID="_1805618269" r:id="rId10"/>
+        </w:object>
+      </w:r>
+      <w:r>
+        <w:drawing>
+          <wp:inline distT="0" distB="0" distL="0" distR="0" wp14:anchorId="39D23C19" wp14:editId="51586A17">
+            <wp:extent cx="5553850" cy="6401693"/>
+            <wp:effectExtent l="0" t="0" r="8890" b="0"/>
+            <wp:docPr id="805752005" name="Picture 1"/>
+            <wp:cNvGraphicFramePr>
+              <a:graphicFrameLocks xmlns:a="http://schemas.openxmlformats.org/drawingml/2006/main" noChangeAspect="1"/>
+            </wp:cNvGraphicFramePr>
+            <a:graphic xmlns:a="http://schemas.openxmlformats.org/drawingml/2006/main">
+              <a:graphicData uri="http://schemas.openxmlformats.org/drawingml/2006/picture">
+                <pic:pic xmlns:pic="http://schemas.openxmlformats.org/drawingml/2006/picture">
+                  <pic:nvPicPr>
+                    <pic:cNvPr id="805752005" name=""/>
+                    <pic:cNvPicPr/>
+                  </pic:nvPicPr>
+                  <pic:blipFill>
+                    <a:blip r:embed="rId11"/>
+                    <a:stretch>
+                      <a:fillRect/>
+                    </a:stretch>
+                  </pic:blipFill>
+                  <pic:spPr>
+                    <a:xfrm>
+                      <a:off x="0" y="0"/>
+                      <a:ext cx="5553850" cy="6401693"/>
+                    </a:xfrm>
+                    <a:prstGeom prst="rect">
+                      <a:avLst/>
+                    </a:prstGeom>
+                  </pic:spPr>
+                </pic:pic>
+              </a:graphicData>
+            </a:graphic>
+          </wp:inline>
+        </w:drawing>
+      </w:r>
+    </w:p>
     <w:sectPr>
       <w:pgSz w:w="11906" w:h="16838"/>
       <w:pgMar w:top="1440" w:right="1440" w:bottom="1440" w:left="1440" w:header="708" w:footer="708" w:gutter="0"/>

</xml_diff>